<commit_message>
recap, so weit so gut. Kannst noch deine Angaben einfügen / erweitern
</commit_message>
<xml_diff>
--- a/Recap/Realtime.docx
+++ b/Recap/Realtime.docx
@@ -293,6 +293,44 @@
         </w:rPr>
         <w:t>Zeit orientieren</w:t>
       </w:r>
+      <w:r>
+        <w:rPr>
+          <w:sz w:val="28"/>
+        </w:rPr>
+        <w:t xml:space="preserve"> </w:t>
+      </w:r>
+    </w:p>
+    <w:p>
+      <w:pPr>
+        <w:pStyle w:val="Listenabsatz"/>
+        <w:numPr>
+          <w:ilvl w:val="1"/>
+          <w:numId w:val="1"/>
+        </w:numPr>
+        <w:rPr>
+          <w:sz w:val="28"/>
+        </w:rPr>
+      </w:pPr>
+      <w:r>
+        <w:rPr>
+          <w:sz w:val="28"/>
+        </w:rPr>
+        <w:t xml:space="preserve">In </w:t>
+      </w:r>
+      <w:proofErr w:type="spellStart"/>
+      <w:r>
+        <w:rPr>
+          <w:sz w:val="28"/>
+        </w:rPr>
+        <w:t>ms</w:t>
+      </w:r>
+      <w:proofErr w:type="spellEnd"/>
+      <w:r>
+        <w:rPr>
+          <w:sz w:val="28"/>
+        </w:rPr>
+        <w:t xml:space="preserve"> anstatt Anzahl Ticks</w:t>
+      </w:r>
     </w:p>
     <w:p>
       <w:pPr>
@@ -381,287 +419,533 @@
           <w:sz w:val="28"/>
         </w:rPr>
       </w:pPr>
+      <w:r>
+        <w:rPr>
+          <w:noProof/>
+          <w:sz w:val="28"/>
+        </w:rPr>
+        <mc:AlternateContent>
+          <mc:Choice Requires="wps">
+            <w:drawing>
+              <wp:anchor distT="0" distB="0" distL="114300" distR="114300" simplePos="0" relativeHeight="251664384" behindDoc="0" locked="0" layoutInCell="1" allowOverlap="1">
+                <wp:simplePos x="0" y="0"/>
+                <wp:positionH relativeFrom="column">
+                  <wp:posOffset>2224585</wp:posOffset>
+                </wp:positionH>
+                <wp:positionV relativeFrom="paragraph">
+                  <wp:posOffset>194698</wp:posOffset>
+                </wp:positionV>
+                <wp:extent cx="1801505" cy="607325"/>
+                <wp:effectExtent l="38100" t="0" r="65405" b="40640"/>
+                <wp:wrapNone/>
+                <wp:docPr id="3" name="Pfeil: nach unten 3"/>
+                <wp:cNvGraphicFramePr/>
+                <a:graphic xmlns:a="http://schemas.openxmlformats.org/drawingml/2006/main">
+                  <a:graphicData uri="http://schemas.microsoft.com/office/word/2010/wordprocessingShape">
+                    <wps:wsp>
+                      <wps:cNvSpPr/>
+                      <wps:spPr>
+                        <a:xfrm>
+                          <a:off x="0" y="0"/>
+                          <a:ext cx="1801505" cy="607325"/>
+                        </a:xfrm>
+                        <a:prstGeom prst="downArrow">
+                          <a:avLst/>
+                        </a:prstGeom>
+                      </wps:spPr>
+                      <wps:style>
+                        <a:lnRef idx="2">
+                          <a:schemeClr val="accent1">
+                            <a:shade val="50000"/>
+                          </a:schemeClr>
+                        </a:lnRef>
+                        <a:fillRef idx="1">
+                          <a:schemeClr val="accent1"/>
+                        </a:fillRef>
+                        <a:effectRef idx="0">
+                          <a:schemeClr val="accent1"/>
+                        </a:effectRef>
+                        <a:fontRef idx="minor">
+                          <a:schemeClr val="lt1"/>
+                        </a:fontRef>
+                      </wps:style>
+                      <wps:bodyPr rot="0" spcFirstLastPara="0" vertOverflow="overflow" horzOverflow="overflow" vert="horz" wrap="square" lIns="91440" tIns="45720" rIns="91440" bIns="45720" numCol="1" spcCol="0" rtlCol="0" fromWordArt="0" anchor="ctr" anchorCtr="0" forceAA="0" compatLnSpc="1">
+                        <a:prstTxWarp prst="textNoShape">
+                          <a:avLst/>
+                        </a:prstTxWarp>
+                        <a:noAutofit/>
+                      </wps:bodyPr>
+                    </wps:wsp>
+                  </a:graphicData>
+                </a:graphic>
+                <wp14:sizeRelH relativeFrom="margin">
+                  <wp14:pctWidth>0</wp14:pctWidth>
+                </wp14:sizeRelH>
+                <wp14:sizeRelV relativeFrom="margin">
+                  <wp14:pctHeight>0</wp14:pctHeight>
+                </wp14:sizeRelV>
+              </wp:anchor>
+            </w:drawing>
+          </mc:Choice>
+          <mc:Fallback>
+            <w:pict>
+              <v:shapetype w14:anchorId="5823CF5A" id="_x0000_t67" coordsize="21600,21600" o:spt="67" adj="16200,5400" path="m0@0l@1@0@1,0@2,0@2@0,21600@0,10800,21600xe">
+                <v:stroke joinstyle="miter"/>
+                <v:formulas>
+                  <v:f eqn="val #0"/>
+                  <v:f eqn="val #1"/>
+                  <v:f eqn="sum height 0 #1"/>
+                  <v:f eqn="sum 10800 0 #1"/>
+                  <v:f eqn="sum width 0 #0"/>
+                  <v:f eqn="prod @4 @3 10800"/>
+                  <v:f eqn="sum width 0 @5"/>
+                </v:formulas>
+                <v:path o:connecttype="custom" o:connectlocs="10800,0;0,@0;10800,21600;21600,@0" o:connectangles="270,180,90,0" textboxrect="@1,0,@2,@6"/>
+                <v:handles>
+                  <v:h position="#1,#0" xrange="0,10800" yrange="0,21600"/>
+                </v:handles>
+              </v:shapetype>
+              <v:shape id="Pfeil: nach unten 3" o:spid="_x0000_s1026" type="#_x0000_t67" style="position:absolute;margin-left:175.15pt;margin-top:15.35pt;width:141.85pt;height:47.8pt;z-index:251664384;visibility:visible;mso-wrap-style:square;mso-width-percent:0;mso-height-percent:0;mso-wrap-distance-left:9pt;mso-wrap-distance-top:0;mso-wrap-distance-right:9pt;mso-wrap-distance-bottom:0;mso-position-horizontal:absolute;mso-position-horizontal-relative:text;mso-position-vertical:absolute;mso-position-vertical-relative:text;mso-width-percent:0;mso-height-percent:0;mso-width-relative:margin;mso-height-relative:margin;v-text-anchor:middle" o:gfxdata="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" adj="10800" fillcolor="#4472c4 [3204]" strokecolor="#1f3763 [1604]" strokeweight="1pt"/>
+            </w:pict>
+          </mc:Fallback>
+        </mc:AlternateContent>
+      </w:r>
     </w:p>
     <w:p>
       <w:pPr>
         <w:pStyle w:val="Listenabsatz"/>
-        <w:numPr>
-          <w:ilvl w:val="0"/>
-          <w:numId w:val="1"/>
-        </w:numPr>
-        <w:rPr>
-          <w:sz w:val="28"/>
-        </w:rPr>
-      </w:pPr>
-      <w:r>
-        <w:rPr>
-          <w:sz w:val="28"/>
-        </w:rPr>
-        <w:t xml:space="preserve">System auf die Bereiche </w:t>
-      </w:r>
-      <w:r>
-        <w:rPr>
-          <w:b/>
-          <w:sz w:val="28"/>
-        </w:rPr>
-        <w:t>Input</w:t>
-      </w:r>
-      <w:r>
-        <w:rPr>
-          <w:sz w:val="28"/>
-        </w:rPr>
-        <w:t xml:space="preserve">, </w:t>
-      </w:r>
-      <w:proofErr w:type="spellStart"/>
-      <w:r>
-        <w:rPr>
-          <w:b/>
-          <w:sz w:val="28"/>
-        </w:rPr>
-        <w:t>Process</w:t>
-      </w:r>
-      <w:proofErr w:type="spellEnd"/>
-      <w:r>
-        <w:rPr>
-          <w:sz w:val="28"/>
-        </w:rPr>
-        <w:t xml:space="preserve"> und </w:t>
-      </w:r>
-      <w:r>
-        <w:rPr>
-          <w:b/>
-          <w:sz w:val="28"/>
-        </w:rPr>
-        <w:t>Output</w:t>
-      </w:r>
-      <w:r>
-        <w:rPr>
-          <w:b/>
-          <w:sz w:val="28"/>
-        </w:rPr>
-        <w:t xml:space="preserve"> </w:t>
-      </w:r>
-      <w:r>
-        <w:rPr>
-          <w:sz w:val="28"/>
-        </w:rPr>
-        <w:t>aufteilen und jeweils die Realtime-Anforderung einzeln betrachten/beweisen</w:t>
+        <w:rPr>
+          <w:sz w:val="28"/>
+        </w:rPr>
+      </w:pPr>
+      <w:r>
+        <w:rPr>
+          <w:noProof/>
+          <w:sz w:val="28"/>
+        </w:rPr>
+        <mc:AlternateContent>
+          <mc:Choice Requires="wps">
+            <w:drawing>
+              <wp:anchor distT="0" distB="0" distL="114300" distR="114300" simplePos="0" relativeHeight="251665408" behindDoc="0" locked="0" layoutInCell="1" allowOverlap="1">
+                <wp:simplePos x="0" y="0"/>
+                <wp:positionH relativeFrom="column">
+                  <wp:posOffset>2756848</wp:posOffset>
+                </wp:positionH>
+                <wp:positionV relativeFrom="paragraph">
+                  <wp:posOffset>123626</wp:posOffset>
+                </wp:positionV>
+                <wp:extent cx="764275" cy="320722"/>
+                <wp:effectExtent l="0" t="0" r="0" b="3175"/>
+                <wp:wrapNone/>
+                <wp:docPr id="4" name="Textfeld 4"/>
+                <wp:cNvGraphicFramePr/>
+                <a:graphic xmlns:a="http://schemas.openxmlformats.org/drawingml/2006/main">
+                  <a:graphicData uri="http://schemas.microsoft.com/office/word/2010/wordprocessingShape">
+                    <wps:wsp>
+                      <wps:cNvSpPr txBox="1"/>
+                      <wps:spPr>
+                        <a:xfrm>
+                          <a:off x="0" y="0"/>
+                          <a:ext cx="764275" cy="320722"/>
+                        </a:xfrm>
+                        <a:prstGeom prst="rect">
+                          <a:avLst/>
+                        </a:prstGeom>
+                        <a:noFill/>
+                        <a:ln w="6350">
+                          <a:noFill/>
+                        </a:ln>
+                      </wps:spPr>
+                      <wps:txbx>
+                        <w:txbxContent>
+                          <w:p>
+                            <w:pPr>
+                              <w:rPr>
+                                <w:b/>
+                                <w:color w:val="FF0000"/>
+                                <w:sz w:val="28"/>
+                              </w:rPr>
+                            </w:pPr>
+                            <w:r>
+                              <w:rPr>
+                                <w:b/>
+                                <w:color w:val="FF0000"/>
+                                <w:sz w:val="28"/>
+                              </w:rPr>
+                              <w:t>Claims</w:t>
+                            </w:r>
+                          </w:p>
+                        </w:txbxContent>
+                      </wps:txbx>
+                      <wps:bodyPr rot="0" spcFirstLastPara="0" vertOverflow="overflow" horzOverflow="overflow" vert="horz" wrap="square" lIns="91440" tIns="45720" rIns="91440" bIns="45720" numCol="1" spcCol="0" rtlCol="0" fromWordArt="0" anchor="t" anchorCtr="0" forceAA="0" compatLnSpc="1">
+                        <a:prstTxWarp prst="textNoShape">
+                          <a:avLst/>
+                        </a:prstTxWarp>
+                        <a:noAutofit/>
+                      </wps:bodyPr>
+                    </wps:wsp>
+                  </a:graphicData>
+                </a:graphic>
+                <wp14:sizeRelH relativeFrom="margin">
+                  <wp14:pctWidth>0</wp14:pctWidth>
+                </wp14:sizeRelH>
+                <wp14:sizeRelV relativeFrom="margin">
+                  <wp14:pctHeight>0</wp14:pctHeight>
+                </wp14:sizeRelV>
+              </wp:anchor>
+            </w:drawing>
+          </mc:Choice>
+          <mc:Fallback>
+            <w:pict>
+              <v:shapetype id="_x0000_t202" coordsize="21600,21600" o:spt="202" path="m,l,21600r21600,l21600,xe">
+                <v:stroke joinstyle="miter"/>
+                <v:path gradientshapeok="t" o:connecttype="rect"/>
+              </v:shapetype>
+              <v:shape id="Textfeld 4" o:spid="_x0000_s1026" type="#_x0000_t202" style="position:absolute;left:0;text-align:left;margin-left:217.05pt;margin-top:9.75pt;width:60.2pt;height:25.25pt;z-index:251665408;visibility:visible;mso-wrap-style:square;mso-width-percent:0;mso-height-percent:0;mso-wrap-distance-left:9pt;mso-wrap-distance-top:0;mso-wrap-distance-right:9pt;mso-wrap-distance-bottom:0;mso-position-horizontal:absolute;mso-position-horizontal-relative:text;mso-position-vertical:absolute;mso-position-vertical-relative:text;mso-width-percent:0;mso-height-percent:0;mso-width-relative:margin;mso-height-relative:margin;v-text-anchor:top" o:gfxdata="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" filled="f" stroked="f" strokeweight=".5pt">
+                <v:textbox>
+                  <w:txbxContent>
+                    <w:p>
+                      <w:pPr>
+                        <w:rPr>
+                          <w:b/>
+                          <w:color w:val="FF0000"/>
+                          <w:sz w:val="28"/>
+                        </w:rPr>
+                      </w:pPr>
+                      <w:r>
+                        <w:rPr>
+                          <w:b/>
+                          <w:color w:val="FF0000"/>
+                          <w:sz w:val="28"/>
+                        </w:rPr>
+                        <w:t>Claims</w:t>
+                      </w:r>
+                    </w:p>
+                  </w:txbxContent>
+                </v:textbox>
+              </v:shape>
+            </w:pict>
+          </mc:Fallback>
+        </mc:AlternateContent>
       </w:r>
     </w:p>
     <w:p>
       <w:pPr>
-        <w:pStyle w:val="Listenabsatz"/>
-        <w:numPr>
-          <w:ilvl w:val="0"/>
-          <w:numId w:val="1"/>
-        </w:numPr>
-        <w:rPr>
-          <w:sz w:val="28"/>
-        </w:rPr>
-      </w:pPr>
-      <w:r>
-        <w:rPr>
-          <w:sz w:val="28"/>
-        </w:rPr>
-        <w:t xml:space="preserve">Bei mehrere Aufgaben </w:t>
-      </w:r>
-      <w:r>
-        <w:rPr>
-          <w:sz w:val="28"/>
-        </w:rPr>
-        <w:sym w:font="Wingdings" w:char="F0E0"/>
-      </w:r>
-      <w:r>
-        <w:rPr>
-          <w:sz w:val="28"/>
-        </w:rPr>
-        <w:t xml:space="preserve"> Multitasking, </w:t>
-      </w:r>
-      <w:proofErr w:type="spellStart"/>
-      <w:proofErr w:type="gramStart"/>
-      <w:r>
-        <w:rPr>
-          <w:sz w:val="28"/>
-        </w:rPr>
-        <w:t>Nesting</w:t>
-      </w:r>
-      <w:proofErr w:type="spellEnd"/>
-      <w:r>
-        <w:rPr>
-          <w:sz w:val="28"/>
-        </w:rPr>
-        <w:t xml:space="preserve">  (</w:t>
-      </w:r>
-      <w:proofErr w:type="gramEnd"/>
-      <w:r>
-        <w:rPr>
-          <w:sz w:val="28"/>
-        </w:rPr>
-        <w:t xml:space="preserve">nicht für viele/ schnelle </w:t>
-      </w:r>
-      <w:proofErr w:type="spellStart"/>
-      <w:r>
-        <w:rPr>
-          <w:sz w:val="28"/>
-        </w:rPr>
-        <w:t>tasks</w:t>
-      </w:r>
-      <w:proofErr w:type="spellEnd"/>
-      <w:r>
-        <w:rPr>
-          <w:sz w:val="28"/>
-        </w:rPr>
-        <w:t xml:space="preserve"> geeignet)</w:t>
-      </w:r>
-      <w:r>
-        <w:rPr>
-          <w:sz w:val="28"/>
-        </w:rPr>
-        <w:tab/>
-      </w:r>
-      <w:r>
-        <w:rPr>
-          <w:sz w:val="28"/>
-        </w:rPr>
-        <w:tab/>
-      </w:r>
-      <w:r>
-        <w:rPr>
-          <w:color w:val="FF0000"/>
-          <w:sz w:val="28"/>
-        </w:rPr>
-        <w:sym w:font="Wingdings" w:char="F0E0"/>
-      </w:r>
-      <w:r>
-        <w:rPr>
-          <w:color w:val="FF0000"/>
-          <w:sz w:val="28"/>
-        </w:rPr>
-        <w:t xml:space="preserve"> </w:t>
-      </w:r>
-      <w:proofErr w:type="spellStart"/>
-      <w:r>
-        <w:rPr>
-          <w:color w:val="FF0000"/>
-          <w:sz w:val="28"/>
-        </w:rPr>
-        <w:t>what</w:t>
-      </w:r>
-      <w:proofErr w:type="spellEnd"/>
-      <w:r>
-        <w:rPr>
-          <w:color w:val="FF0000"/>
-          <w:sz w:val="28"/>
-        </w:rPr>
-        <w:t xml:space="preserve"> </w:t>
-      </w:r>
-      <w:proofErr w:type="spellStart"/>
-      <w:r>
-        <w:rPr>
-          <w:color w:val="FF0000"/>
-          <w:sz w:val="28"/>
-        </w:rPr>
-        <w:t>else</w:t>
-      </w:r>
-      <w:proofErr w:type="spellEnd"/>
-      <w:r>
-        <w:rPr>
-          <w:color w:val="FF0000"/>
-          <w:sz w:val="28"/>
-        </w:rPr>
-        <w:t xml:space="preserve"> ??</w:t>
-      </w:r>
+        <w:rPr>
+          <w:sz w:val="28"/>
+        </w:rPr>
+      </w:pPr>
     </w:p>
+    <w:tbl>
+      <w:tblPr>
+        <w:tblStyle w:val="Tabellenraster"/>
+        <w:tblW w:w="0" w:type="auto"/>
+        <w:tblInd w:w="720" w:type="dxa"/>
+        <w:tblLook w:val="04A0" w:firstRow="1" w:lastRow="0" w:firstColumn="1" w:lastColumn="0" w:noHBand="0" w:noVBand="1"/>
+      </w:tblPr>
+      <w:tblGrid>
+        <w:gridCol w:w="4202"/>
+        <w:gridCol w:w="4094"/>
+      </w:tblGrid>
+      <w:tr>
+        <w:tc>
+          <w:tcPr>
+            <w:tcW w:w="4508" w:type="dxa"/>
+            <w:shd w:val="clear" w:color="auto" w:fill="D9D9D9" w:themeFill="background1" w:themeFillShade="D9"/>
+          </w:tcPr>
+          <w:p>
+            <w:pPr>
+              <w:pStyle w:val="Listenabsatz"/>
+              <w:ind w:left="0"/>
+              <w:rPr>
+                <w:sz w:val="28"/>
+              </w:rPr>
+            </w:pPr>
+            <w:r>
+              <w:rPr>
+                <w:sz w:val="28"/>
+              </w:rPr>
+              <w:t>Rechtzeitigkeit (</w:t>
+            </w:r>
+            <w:proofErr w:type="spellStart"/>
+            <w:r>
+              <w:rPr>
+                <w:sz w:val="28"/>
+              </w:rPr>
+              <w:t>Timeliness</w:t>
+            </w:r>
+            <w:proofErr w:type="spellEnd"/>
+            <w:r>
+              <w:rPr>
+                <w:sz w:val="28"/>
+              </w:rPr>
+              <w:t>)</w:t>
+            </w:r>
+          </w:p>
+        </w:tc>
+        <w:tc>
+          <w:tcPr>
+            <w:tcW w:w="4508" w:type="dxa"/>
+            <w:shd w:val="clear" w:color="auto" w:fill="D9D9D9" w:themeFill="background1" w:themeFillShade="D9"/>
+          </w:tcPr>
+          <w:p>
+            <w:pPr>
+              <w:pStyle w:val="Listenabsatz"/>
+              <w:ind w:left="0"/>
+              <w:rPr>
+                <w:sz w:val="28"/>
+              </w:rPr>
+            </w:pPr>
+            <w:r>
+              <w:rPr>
+                <w:sz w:val="28"/>
+              </w:rPr>
+              <w:t>Nebenläufigkeit (</w:t>
+            </w:r>
+            <w:proofErr w:type="spellStart"/>
+            <w:r>
+              <w:rPr>
+                <w:sz w:val="28"/>
+              </w:rPr>
+              <w:t>Concurrency</w:t>
+            </w:r>
+            <w:proofErr w:type="spellEnd"/>
+            <w:r>
+              <w:rPr>
+                <w:sz w:val="28"/>
+              </w:rPr>
+              <w:t>)</w:t>
+            </w:r>
+          </w:p>
+        </w:tc>
+      </w:tr>
+      <w:tr>
+        <w:tc>
+          <w:tcPr>
+            <w:tcW w:w="4508" w:type="dxa"/>
+          </w:tcPr>
+          <w:p>
+            <w:pPr>
+              <w:rPr>
+                <w:sz w:val="28"/>
+              </w:rPr>
+            </w:pPr>
+            <w:r>
+              <w:rPr>
+                <w:sz w:val="28"/>
+              </w:rPr>
+              <w:t xml:space="preserve">System auf die Bereiche </w:t>
+            </w:r>
+            <w:r>
+              <w:rPr>
+                <w:b/>
+                <w:sz w:val="28"/>
+              </w:rPr>
+              <w:t>Input</w:t>
+            </w:r>
+            <w:r>
+              <w:rPr>
+                <w:sz w:val="28"/>
+              </w:rPr>
+              <w:t xml:space="preserve">, </w:t>
+            </w:r>
+            <w:proofErr w:type="spellStart"/>
+            <w:r>
+              <w:rPr>
+                <w:b/>
+                <w:sz w:val="28"/>
+              </w:rPr>
+              <w:t>Process</w:t>
+            </w:r>
+            <w:proofErr w:type="spellEnd"/>
+            <w:r>
+              <w:rPr>
+                <w:sz w:val="28"/>
+              </w:rPr>
+              <w:t xml:space="preserve"> und </w:t>
+            </w:r>
+            <w:r>
+              <w:rPr>
+                <w:b/>
+                <w:sz w:val="28"/>
+              </w:rPr>
+              <w:t xml:space="preserve">Output </w:t>
+            </w:r>
+            <w:r>
+              <w:rPr>
+                <w:sz w:val="28"/>
+              </w:rPr>
+              <w:t>aufteilen und jeweils die Realtime-Anforderung einzeln betrachten/beweisen</w:t>
+            </w:r>
+          </w:p>
+          <w:p>
+            <w:pPr>
+              <w:rPr>
+                <w:i/>
+                <w:sz w:val="24"/>
+              </w:rPr>
+            </w:pPr>
+            <w:r>
+              <w:rPr>
+                <w:i/>
+                <w:sz w:val="24"/>
+              </w:rPr>
+              <w:t>Unterscheidung:</w:t>
+            </w:r>
+          </w:p>
+          <w:p>
+            <w:pPr>
+              <w:rPr>
+                <w:sz w:val="24"/>
+              </w:rPr>
+            </w:pPr>
+            <w:r>
+              <w:rPr>
+                <w:sz w:val="24"/>
+              </w:rPr>
+              <w:t xml:space="preserve">Absolut  </w:t>
+            </w:r>
+            <w:r>
+              <w:rPr>
+                <w:sz w:val="24"/>
+              </w:rPr>
+              <w:sym w:font="Wingdings" w:char="F0E0"/>
+            </w:r>
+            <w:r>
+              <w:rPr>
+                <w:sz w:val="24"/>
+              </w:rPr>
+              <w:t xml:space="preserve">  zu einem best. Zeitpunkt</w:t>
+            </w:r>
+          </w:p>
+          <w:p>
+            <w:pPr>
+              <w:rPr>
+                <w:sz w:val="24"/>
+              </w:rPr>
+            </w:pPr>
+            <w:r>
+              <w:rPr>
+                <w:sz w:val="24"/>
+              </w:rPr>
+              <w:t xml:space="preserve">Relative </w:t>
+            </w:r>
+            <w:r>
+              <w:rPr>
+                <w:sz w:val="24"/>
+              </w:rPr>
+              <w:sym w:font="Wingdings" w:char="F0E0"/>
+            </w:r>
+            <w:r>
+              <w:rPr>
+                <w:sz w:val="24"/>
+              </w:rPr>
+              <w:t xml:space="preserve">  innerhalb einer best. Zeit</w:t>
+            </w:r>
+          </w:p>
+        </w:tc>
+        <w:tc>
+          <w:tcPr>
+            <w:tcW w:w="4508" w:type="dxa"/>
+          </w:tcPr>
+          <w:p>
+            <w:pPr>
+              <w:pStyle w:val="Listenabsatz"/>
+              <w:ind w:left="0"/>
+              <w:rPr>
+                <w:sz w:val="28"/>
+              </w:rPr>
+            </w:pPr>
+            <w:r>
+              <w:rPr>
+                <w:sz w:val="28"/>
+              </w:rPr>
+              <w:t xml:space="preserve">Bei mehreren Aufgaben </w:t>
+            </w:r>
+            <w:r>
+              <w:sym w:font="Wingdings" w:char="F0E0"/>
+            </w:r>
+            <w:r>
+              <w:rPr>
+                <w:sz w:val="28"/>
+              </w:rPr>
+              <w:t xml:space="preserve"> Multitasking, </w:t>
+            </w:r>
+            <w:proofErr w:type="spellStart"/>
+            <w:r>
+              <w:rPr>
+                <w:sz w:val="28"/>
+              </w:rPr>
+              <w:t>Nesting</w:t>
+            </w:r>
+            <w:proofErr w:type="spellEnd"/>
+          </w:p>
+          <w:p>
+            <w:pPr>
+              <w:pStyle w:val="Listenabsatz"/>
+              <w:ind w:left="0"/>
+              <w:rPr>
+                <w:sz w:val="28"/>
+              </w:rPr>
+            </w:pPr>
+          </w:p>
+          <w:p>
+            <w:pPr>
+              <w:pStyle w:val="Listenabsatz"/>
+              <w:ind w:left="0"/>
+              <w:rPr>
+                <w:sz w:val="28"/>
+              </w:rPr>
+            </w:pPr>
+            <w:r>
+              <w:rPr>
+                <w:b/>
+                <w:sz w:val="28"/>
+              </w:rPr>
+              <w:t>Aber</w:t>
+            </w:r>
+            <w:r>
+              <w:rPr>
+                <w:sz w:val="28"/>
+              </w:rPr>
+              <w:t xml:space="preserve">: </w:t>
+            </w:r>
+            <w:r>
+              <w:rPr>
+                <w:sz w:val="28"/>
+              </w:rPr>
+              <w:t>nicht für</w:t>
+            </w:r>
+            <w:r>
+              <w:rPr>
+                <w:sz w:val="28"/>
+              </w:rPr>
+              <w:t xml:space="preserve"> viele/ schnelle </w:t>
+            </w:r>
+            <w:proofErr w:type="spellStart"/>
+            <w:r>
+              <w:rPr>
+                <w:sz w:val="28"/>
+              </w:rPr>
+              <w:t>tasks</w:t>
+            </w:r>
+            <w:proofErr w:type="spellEnd"/>
+            <w:r>
+              <w:rPr>
+                <w:sz w:val="28"/>
+              </w:rPr>
+              <w:t xml:space="preserve"> geeignet</w:t>
+            </w:r>
+          </w:p>
+        </w:tc>
+      </w:tr>
+    </w:tbl>
     <w:p>
-      <w:pPr>
-        <w:pStyle w:val="Listenabsatz"/>
-        <w:rPr>
-          <w:sz w:val="28"/>
-        </w:rPr>
-      </w:pPr>
-    </w:p>
-    <w:p>
-      <w:pPr>
-        <w:rPr>
-          <w:sz w:val="28"/>
-        </w:rPr>
-      </w:pPr>
-    </w:p>
-    <w:p>
-      <w:pPr>
-        <w:pStyle w:val="Listenabsatz"/>
-        <w:rPr>
-          <w:sz w:val="28"/>
-        </w:rPr>
-      </w:pPr>
-    </w:p>
-    <w:p>
-      <w:pPr>
-        <w:pStyle w:val="Listenabsatz"/>
-        <w:rPr>
-          <w:sz w:val="28"/>
-        </w:rPr>
-      </w:pPr>
-      <w:proofErr w:type="spellStart"/>
-      <w:r>
-        <w:rPr>
-          <w:sz w:val="28"/>
-        </w:rPr>
-        <w:t>Reaction</w:t>
-      </w:r>
-      <w:proofErr w:type="spellEnd"/>
-      <w:r>
-        <w:rPr>
-          <w:sz w:val="28"/>
-        </w:rPr>
-        <w:t xml:space="preserve"> Time</w:t>
-      </w:r>
-    </w:p>
-    <w:p>
-      <w:pPr>
-        <w:pStyle w:val="Listenabsatz"/>
-        <w:rPr>
-          <w:sz w:val="28"/>
-        </w:rPr>
-      </w:pPr>
-      <w:r>
-        <w:rPr>
-          <w:sz w:val="28"/>
-        </w:rPr>
-        <w:t>Absolute</w:t>
-      </w:r>
-    </w:p>
-    <w:p>
-      <w:pPr>
-        <w:pStyle w:val="Listenabsatz"/>
-        <w:rPr>
-          <w:sz w:val="28"/>
-        </w:rPr>
-      </w:pPr>
-      <w:r>
-        <w:rPr>
-          <w:sz w:val="28"/>
-        </w:rPr>
-        <w:t>relative</w:t>
-      </w:r>
-      <w:bookmarkStart w:id="0" w:name="_GoBack"/>
-      <w:bookmarkEnd w:id="0"/>
-    </w:p>
-    <w:p>
-      <w:pPr>
-        <w:rPr>
-          <w:b/>
-          <w:sz w:val="28"/>
-        </w:rPr>
-      </w:pPr>
-    </w:p>
-    <w:p/>
-    <w:p/>
-    <w:p>
       <w:r>
         <w:rPr>
           <w:noProof/>
         </w:rPr>
+        <w:lastRenderedPageBreak/>
         <mc:AlternateContent>
           <mc:Choice Requires="wps">
             <w:drawing>
@@ -732,11 +1016,7 @@
           </mc:Choice>
           <mc:Fallback>
             <w:pict>
-              <v:shapetype id="_x0000_t202" coordsize="21600,21600" o:spt="202" path="m,l,21600r21600,l21600,xe">
-                <v:stroke joinstyle="miter"/>
-                <v:path gradientshapeok="t" o:connecttype="rect"/>
-              </v:shapetype>
-              <v:shape id="Textfeld 7" o:spid="_x0000_s1026" type="#_x0000_t202" style="position:absolute;margin-left:370.75pt;margin-top:169.25pt;width:89.2pt;height:22.05pt;z-index:251663360;visibility:visible;mso-wrap-style:square;mso-width-percent:0;mso-height-percent:0;mso-wrap-distance-left:9pt;mso-wrap-distance-top:0;mso-wrap-distance-right:9pt;mso-wrap-distance-bottom:0;mso-position-horizontal:absolute;mso-position-horizontal-relative:text;mso-position-vertical:absolute;mso-position-vertical-relative:text;mso-width-percent:0;mso-height-percent:0;mso-width-relative:margin;mso-height-relative:margin;v-text-anchor:top" o:gfxdata="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" filled="f" stroked="f" strokeweight=".5pt">
+              <v:shape id="Textfeld 7" o:spid="_x0000_s1027" type="#_x0000_t202" style="position:absolute;margin-left:370.75pt;margin-top:169.25pt;width:89.2pt;height:22.05pt;z-index:251663360;visibility:visible;mso-wrap-style:square;mso-width-percent:0;mso-height-percent:0;mso-wrap-distance-left:9pt;mso-wrap-distance-top:0;mso-wrap-distance-right:9pt;mso-wrap-distance-bottom:0;mso-position-horizontal:absolute;mso-position-horizontal-relative:text;mso-position-vertical:absolute;mso-position-vertical-relative:text;mso-width-percent:0;mso-height-percent:0;mso-width-relative:margin;mso-height-relative:margin;v-text-anchor:top" o:gfxdata="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" filled="f" stroked="f" strokeweight=".5pt">
                 <v:textbox>
                   <w:txbxContent>
                     <w:p>
@@ -837,12 +1117,6 @@
         <w:rPr>
           <w:noProof/>
         </w:rPr>
-        <w:t xml:space="preserve"> </w:t>
-      </w:r>
-      <w:r>
-        <w:rPr>
-          <w:noProof/>
-        </w:rPr>
         <w:drawing>
           <wp:inline distT="0" distB="0" distL="0" distR="0" wp14:anchorId="36F1D7FA" wp14:editId="11788CE9">
             <wp:extent cx="5731510" cy="2956560"/>
@@ -935,50 +1209,30 @@
       <w:pPr>
         <w:rPr>
           <w:color w:val="C00000"/>
-          <w:lang w:val="en-US"/>
-        </w:rPr>
-      </w:pPr>
-      <w:proofErr w:type="spellStart"/>
+        </w:rPr>
+      </w:pPr>
       <w:r>
         <w:rPr>
           <w:color w:val="C00000"/>
-          <w:lang w:val="en-US"/>
         </w:rPr>
         <w:t>Beispiele</w:t>
       </w:r>
-      <w:proofErr w:type="spellEnd"/>
     </w:p>
     <w:p>
-      <w:pPr>
-        <w:rPr>
-          <w:lang w:val="en-US"/>
-        </w:rPr>
-      </w:pPr>
       <w:r>
         <w:rPr>
           <w:b/>
-          <w:lang w:val="en-US"/>
         </w:rPr>
         <w:t>Hard Real-Time</w:t>
       </w:r>
       <w:r>
         <w:rPr>
           <w:b/>
-          <w:lang w:val="en-US"/>
         </w:rPr>
         <w:tab/>
-      </w:r>
-      <w:r>
-        <w:rPr>
-          <w:b/>
-          <w:lang w:val="en-US"/>
-        </w:rPr>
         <w:t>:</w:t>
       </w:r>
       <w:r>
-        <w:rPr>
-          <w:lang w:val="en-US"/>
-        </w:rPr>
         <w:tab/>
         <w:t>Airbag</w:t>
       </w:r>
@@ -1027,7 +1281,10 @@
       </w:r>
     </w:p>
     <w:p/>
-    <w:p/>
+    <w:p>
+      <w:bookmarkStart w:id="0" w:name="_GoBack"/>
+      <w:bookmarkEnd w:id="0"/>
+    </w:p>
     <w:sectPr>
       <w:pgSz w:w="11906" w:h="16838"/>
       <w:pgMar w:top="1440" w:right="1440" w:bottom="1440" w:left="1440" w:header="708" w:footer="708" w:gutter="0"/>
@@ -1169,7 +1426,7 @@
         <w:rFonts w:ascii="Calibri" w:eastAsiaTheme="minorHAnsi" w:hAnsi="Calibri" w:cs="Calibri" w:hint="default"/>
       </w:rPr>
     </w:lvl>
-    <w:lvl w:ilvl="1" w:tplc="08070003" w:tentative="1">
+    <w:lvl w:ilvl="1" w:tplc="08070003">
       <w:start w:val="1"/>
       <w:numFmt w:val="bullet"/>
       <w:lvlText w:val="o"/>
@@ -1673,6 +1930,27 @@
     <w:name w:val="Normal"/>
     <w:qFormat/>
   </w:style>
+  <w:style w:type="paragraph" w:styleId="berschrift1">
+    <w:name w:val="heading 1"/>
+    <w:basedOn w:val="Standard"/>
+    <w:next w:val="Standard"/>
+    <w:link w:val="berschrift1Zchn"/>
+    <w:uiPriority w:val="9"/>
+    <w:qFormat/>
+    <w:rsid w:val="00CD19E9"/>
+    <w:pPr>
+      <w:keepNext/>
+      <w:keepLines/>
+      <w:spacing w:before="240" w:after="0"/>
+      <w:outlineLvl w:val="0"/>
+    </w:pPr>
+    <w:rPr>
+      <w:rFonts w:asciiTheme="majorHAnsi" w:eastAsiaTheme="majorEastAsia" w:hAnsiTheme="majorHAnsi" w:cstheme="majorBidi"/>
+      <w:color w:val="2F5496" w:themeColor="accent1" w:themeShade="BF"/>
+      <w:sz w:val="32"/>
+      <w:szCs w:val="32"/>
+    </w:rPr>
+  </w:style>
   <w:style w:type="paragraph" w:styleId="berschrift3">
     <w:name w:val="heading 3"/>
     <w:basedOn w:val="Standard"/>
@@ -1768,6 +2046,38 @@
       <w:ind w:left="720"/>
       <w:contextualSpacing/>
     </w:pPr>
+  </w:style>
+  <w:style w:type="character" w:customStyle="1" w:styleId="berschrift1Zchn">
+    <w:name w:val="Überschrift 1 Zchn"/>
+    <w:basedOn w:val="Absatz-Standardschriftart"/>
+    <w:link w:val="berschrift1"/>
+    <w:uiPriority w:val="9"/>
+    <w:rsid w:val="00CD19E9"/>
+    <w:rPr>
+      <w:rFonts w:asciiTheme="majorHAnsi" w:eastAsiaTheme="majorEastAsia" w:hAnsiTheme="majorHAnsi" w:cstheme="majorBidi"/>
+      <w:color w:val="2F5496" w:themeColor="accent1" w:themeShade="BF"/>
+      <w:sz w:val="32"/>
+      <w:szCs w:val="32"/>
+    </w:rPr>
+  </w:style>
+  <w:style w:type="table" w:styleId="Tabellenraster">
+    <w:name w:val="Table Grid"/>
+    <w:basedOn w:val="NormaleTabelle"/>
+    <w:uiPriority w:val="39"/>
+    <w:rsid w:val="00CD19E9"/>
+    <w:pPr>
+      <w:spacing w:after="0" w:line="240" w:lineRule="auto"/>
+    </w:pPr>
+    <w:tblPr>
+      <w:tblBorders>
+        <w:top w:val="single" w:sz="4" w:space="0" w:color="auto"/>
+        <w:left w:val="single" w:sz="4" w:space="0" w:color="auto"/>
+        <w:bottom w:val="single" w:sz="4" w:space="0" w:color="auto"/>
+        <w:right w:val="single" w:sz="4" w:space="0" w:color="auto"/>
+        <w:insideH w:val="single" w:sz="4" w:space="0" w:color="auto"/>
+        <w:insideV w:val="single" w:sz="4" w:space="0" w:color="auto"/>
+      </w:tblBorders>
+    </w:tblPr>
   </w:style>
 </w:styles>
 </file>

</xml_diff>